<commit_message>
CURRENT CONTROL FOR ALL LOAD WAWE FORMS
Our previous designs for "mosfet gate voltage control with opamp according to current measurement" was not doing well with coils and others waweforms rather than pure DC. "In this commit I have added A file FINISHED DUMMY LOAD MOSFET PART". Which works well for all waweforms and load characteristics and works perfect for pure DC. The  circuit tries to find the suitable gate voltage  at peak load voltage. Thus limits the current. However cant control the current only limits it  (can control it if it is ~pure DC).  Also added a snubber circuit to protect the mosfet. When a voltage spike occurs, the energy is transferred to a capacitor which is in paralel with a 92 OHM resistor. When capacitor is 48V the resistor can dissipate ~25Watts of power continuously. So if it reaches to that point, arduino shuts the relays and mosfets until the voltage across capacitor decreases to 10V and manuel toggle is required.
</commit_message>
<xml_diff>
--- a/design parameters.docx
+++ b/design parameters.docx
@@ -34,79 +34,269 @@
         </w:rPr>
         <w:t>DC DUMMY LOAD</w:t>
       </w:r>
-    </w:p>
-    <w:p>
-      <w:pPr>
-        <w:rPr>
-          <w:rFonts w:ascii="Times New Roman" w:hAnsi="Times New Roman" w:cs="Times New Roman"/>
-          <w:b/>
-          <w:bCs/>
-        </w:rPr>
-      </w:pPr>
-      <w:r>
-        <w:rPr>
-          <w:rFonts w:ascii="Times New Roman" w:hAnsi="Times New Roman" w:cs="Times New Roman"/>
-          <w:b/>
-          <w:bCs/>
-        </w:rPr>
-        <w:tab/>
-      </w:r>
-    </w:p>
-    <w:p>
-      <w:pPr>
-        <w:pStyle w:val="ListeParagraf"/>
-        <w:numPr>
-          <w:ilvl w:val="0"/>
-          <w:numId w:val="3"/>
-        </w:numPr>
-      </w:pPr>
-      <w:r>
-        <w:t>Direnç ayarı olcak</w:t>
-      </w:r>
-    </w:p>
-    <w:p>
-      <w:pPr>
-        <w:pStyle w:val="ListeParagraf"/>
-        <w:numPr>
-          <w:ilvl w:val="0"/>
-          <w:numId w:val="3"/>
-        </w:numPr>
-      </w:pPr>
-      <w:r>
-        <w:t>Arduino halt butonu olsun</w:t>
-      </w:r>
-    </w:p>
-    <w:p>
-      <w:pPr>
-        <w:pStyle w:val="ListeParagraf"/>
-        <w:numPr>
-          <w:ilvl w:val="0"/>
-          <w:numId w:val="3"/>
-        </w:numPr>
-      </w:pPr>
-      <w:r>
-        <w:t>Röle halt butonu olsun</w:t>
-      </w:r>
-    </w:p>
-    <w:p>
-      <w:pPr>
-        <w:pStyle w:val="ListeParagraf"/>
-        <w:numPr>
-          <w:ilvl w:val="0"/>
-          <w:numId w:val="3"/>
-        </w:numPr>
-      </w:pPr>
-      <w:r>
-        <w:t>Sistem test butonu olsun</w:t>
-      </w:r>
-      <w:r>
-        <w:t xml:space="preserve"> destek kaynağına bağlı test direnci (12 volt a bağlı 24ohm direnç )sisteme takılsın ve arduino röleler mosfetler hepsini kontrol etsin eğer bi sorun varsa uyarı versin ( röle bozuk, mosfet bozuk gibi)</w:t>
-      </w:r>
       <w:bookmarkStart w:id="0" w:name="_GoBack"/>
       <w:bookmarkEnd w:id="0"/>
     </w:p>
     <w:p>
       <w:pPr>
+        <w:rPr>
+          <w:rFonts w:ascii="Times New Roman" w:hAnsi="Times New Roman" w:cs="Times New Roman"/>
+          <w:b/>
+          <w:bCs/>
+        </w:rPr>
+      </w:pPr>
+      <w:r>
+        <w:rPr>
+          <w:rFonts w:ascii="Times New Roman" w:hAnsi="Times New Roman" w:cs="Times New Roman"/>
+          <w:b/>
+          <w:bCs/>
+          <w:highlight w:val="green"/>
+        </w:rPr>
+        <w:t>Güvenlik</w:t>
+      </w:r>
+      <w:r>
+        <w:rPr>
+          <w:rFonts w:ascii="Times New Roman" w:hAnsi="Times New Roman" w:cs="Times New Roman"/>
+          <w:b/>
+          <w:bCs/>
+        </w:rPr>
+        <w:t xml:space="preserve"> </w:t>
+      </w:r>
+      <w:r>
+        <w:rPr>
+          <w:rFonts w:ascii="Times New Roman" w:hAnsi="Times New Roman" w:cs="Times New Roman"/>
+          <w:b/>
+          <w:bCs/>
+          <w:highlight w:val="magenta"/>
+        </w:rPr>
+        <w:t>Kullanım</w:t>
+      </w:r>
+      <w:r>
+        <w:rPr>
+          <w:rFonts w:ascii="Times New Roman" w:hAnsi="Times New Roman" w:cs="Times New Roman"/>
+          <w:b/>
+          <w:bCs/>
+        </w:rPr>
+        <w:t xml:space="preserve"> </w:t>
+      </w:r>
+      <w:r>
+        <w:rPr>
+          <w:rFonts w:ascii="Times New Roman" w:hAnsi="Times New Roman" w:cs="Times New Roman"/>
+          <w:b/>
+          <w:bCs/>
+          <w:highlight w:val="yellow"/>
+        </w:rPr>
+        <w:t>Özellik</w:t>
+      </w:r>
+    </w:p>
+    <w:p>
+      <w:pPr>
+        <w:pStyle w:val="ListeParagraf"/>
+        <w:numPr>
+          <w:ilvl w:val="0"/>
+          <w:numId w:val="3"/>
+        </w:numPr>
+        <w:rPr>
+          <w:highlight w:val="yellow"/>
+        </w:rPr>
+      </w:pPr>
+      <w:r>
+        <w:rPr>
+          <w:highlight w:val="yellow"/>
+        </w:rPr>
+        <w:t xml:space="preserve">Direnç ayarı </w:t>
+      </w:r>
+      <w:proofErr w:type="spellStart"/>
+      <w:r>
+        <w:rPr>
+          <w:highlight w:val="yellow"/>
+        </w:rPr>
+        <w:t>olcak</w:t>
+      </w:r>
+      <w:proofErr w:type="spellEnd"/>
+      <w:r>
+        <w:rPr>
+          <w:highlight w:val="yellow"/>
+        </w:rPr>
+        <w:t xml:space="preserve"> biri 12ohm derse </w:t>
+      </w:r>
+      <w:proofErr w:type="spellStart"/>
+      <w:r>
+        <w:rPr>
+          <w:highlight w:val="yellow"/>
+        </w:rPr>
+        <w:t>arduino</w:t>
+      </w:r>
+      <w:proofErr w:type="spellEnd"/>
+      <w:r>
+        <w:rPr>
+          <w:highlight w:val="yellow"/>
+        </w:rPr>
+        <w:t xml:space="preserve"> </w:t>
+      </w:r>
+      <w:proofErr w:type="spellStart"/>
+      <w:r>
+        <w:rPr>
+          <w:highlight w:val="yellow"/>
+        </w:rPr>
+        <w:t>input</w:t>
+      </w:r>
+      <w:proofErr w:type="spellEnd"/>
+      <w:r>
+        <w:rPr>
+          <w:highlight w:val="yellow"/>
+        </w:rPr>
+        <w:t xml:space="preserve"> voltajını okuyup ona göre akımı </w:t>
+      </w:r>
+      <w:proofErr w:type="spellStart"/>
+      <w:r>
+        <w:rPr>
+          <w:highlight w:val="yellow"/>
+        </w:rPr>
+        <w:t>ayarlıycak</w:t>
+      </w:r>
+      <w:proofErr w:type="spellEnd"/>
+    </w:p>
+    <w:p>
+      <w:pPr>
+        <w:pStyle w:val="ListeParagraf"/>
+        <w:numPr>
+          <w:ilvl w:val="0"/>
+          <w:numId w:val="3"/>
+        </w:numPr>
+        <w:rPr>
+          <w:highlight w:val="green"/>
+        </w:rPr>
+      </w:pPr>
+      <w:proofErr w:type="spellStart"/>
+      <w:r>
+        <w:rPr>
+          <w:highlight w:val="green"/>
+        </w:rPr>
+        <w:t>Arduino</w:t>
+      </w:r>
+      <w:proofErr w:type="spellEnd"/>
+      <w:r>
+        <w:rPr>
+          <w:highlight w:val="green"/>
+        </w:rPr>
+        <w:t xml:space="preserve"> halt butonu olsun</w:t>
+      </w:r>
+    </w:p>
+    <w:p>
+      <w:pPr>
+        <w:pStyle w:val="ListeParagraf"/>
+        <w:numPr>
+          <w:ilvl w:val="0"/>
+          <w:numId w:val="3"/>
+        </w:numPr>
+        <w:rPr>
+          <w:highlight w:val="green"/>
+        </w:rPr>
+      </w:pPr>
+      <w:r>
+        <w:rPr>
+          <w:highlight w:val="green"/>
+        </w:rPr>
+        <w:t>Röle halt butonu olsun</w:t>
+      </w:r>
+    </w:p>
+    <w:p>
+      <w:pPr>
+        <w:pStyle w:val="ListeParagraf"/>
+        <w:numPr>
+          <w:ilvl w:val="0"/>
+          <w:numId w:val="3"/>
+        </w:numPr>
+        <w:rPr>
+          <w:highlight w:val="green"/>
+        </w:rPr>
+      </w:pPr>
+      <w:r>
+        <w:rPr>
+          <w:highlight w:val="green"/>
+        </w:rPr>
+        <w:t>Sistem test butonu olsun</w:t>
+      </w:r>
+      <w:r>
+        <w:rPr>
+          <w:highlight w:val="green"/>
+        </w:rPr>
+        <w:t xml:space="preserve"> destek kaynağına bağlı test direnci (12 volt a bağlı 24ohm </w:t>
+      </w:r>
+      <w:proofErr w:type="gramStart"/>
+      <w:r>
+        <w:rPr>
+          <w:highlight w:val="green"/>
+        </w:rPr>
+        <w:t>direnç )sisteme</w:t>
+      </w:r>
+      <w:proofErr w:type="gramEnd"/>
+      <w:r>
+        <w:rPr>
+          <w:highlight w:val="green"/>
+        </w:rPr>
+        <w:t xml:space="preserve"> takılsın ve </w:t>
+      </w:r>
+      <w:proofErr w:type="spellStart"/>
+      <w:r>
+        <w:rPr>
+          <w:highlight w:val="green"/>
+        </w:rPr>
+        <w:t>arduino</w:t>
+      </w:r>
+      <w:proofErr w:type="spellEnd"/>
+      <w:r>
+        <w:rPr>
+          <w:highlight w:val="green"/>
+        </w:rPr>
+        <w:t xml:space="preserve"> röleler </w:t>
+      </w:r>
+      <w:proofErr w:type="spellStart"/>
+      <w:r>
+        <w:rPr>
+          <w:highlight w:val="green"/>
+        </w:rPr>
+        <w:t>mosfetler</w:t>
+      </w:r>
+      <w:proofErr w:type="spellEnd"/>
+      <w:r>
+        <w:rPr>
+          <w:highlight w:val="green"/>
+        </w:rPr>
+        <w:t xml:space="preserve"> hepsini kontrol etsin eğer </w:t>
+      </w:r>
+      <w:proofErr w:type="spellStart"/>
+      <w:r>
+        <w:rPr>
+          <w:highlight w:val="green"/>
+        </w:rPr>
+        <w:t>bi</w:t>
+      </w:r>
+      <w:proofErr w:type="spellEnd"/>
+      <w:r>
+        <w:rPr>
+          <w:highlight w:val="green"/>
+        </w:rPr>
+        <w:t xml:space="preserve"> sorun varsa uyarı versin ( röle bozuk, </w:t>
+      </w:r>
+      <w:proofErr w:type="spellStart"/>
+      <w:r>
+        <w:rPr>
+          <w:highlight w:val="green"/>
+        </w:rPr>
+        <w:t>mosfet</w:t>
+      </w:r>
+      <w:proofErr w:type="spellEnd"/>
+      <w:r>
+        <w:rPr>
+          <w:highlight w:val="green"/>
+        </w:rPr>
+        <w:t xml:space="preserve"> bozuk gibi)</w:t>
+      </w:r>
+    </w:p>
+    <w:p>
+      <w:pPr>
         <w:pStyle w:val="ListeParagraf"/>
         <w:numPr>
           <w:ilvl w:val="0"/>
@@ -124,29 +314,106 @@
           <w:ilvl w:val="0"/>
           <w:numId w:val="3"/>
         </w:numPr>
-      </w:pPr>
-      <w:r>
+        <w:rPr>
+          <w:highlight w:val="yellow"/>
+        </w:rPr>
+      </w:pPr>
+      <w:r>
+        <w:rPr>
+          <w:highlight w:val="yellow"/>
+        </w:rPr>
         <w:t>Bağlanan yükü analiz etsin</w:t>
       </w:r>
       <w:r>
-        <w:t xml:space="preserve"> (indüktif mi kapasitif mi </w:t>
-      </w:r>
-      <w:r>
-        <w:t>DC mı AC gibi mi</w:t>
-      </w:r>
-      <w:r>
+        <w:rPr>
+          <w:highlight w:val="yellow"/>
+        </w:rPr>
+        <w:t xml:space="preserve"> (</w:t>
+      </w:r>
+      <w:proofErr w:type="spellStart"/>
+      <w:r>
+        <w:rPr>
+          <w:highlight w:val="yellow"/>
+        </w:rPr>
+        <w:t>indüktif</w:t>
+      </w:r>
+      <w:proofErr w:type="spellEnd"/>
+      <w:r>
+        <w:rPr>
+          <w:highlight w:val="yellow"/>
+        </w:rPr>
+        <w:t xml:space="preserve"> mi </w:t>
+      </w:r>
+      <w:proofErr w:type="spellStart"/>
+      <w:r>
+        <w:rPr>
+          <w:highlight w:val="yellow"/>
+        </w:rPr>
+        <w:t>kapasitif</w:t>
+      </w:r>
+      <w:proofErr w:type="spellEnd"/>
+      <w:r>
+        <w:rPr>
+          <w:highlight w:val="yellow"/>
+        </w:rPr>
+        <w:t xml:space="preserve"> mi </w:t>
+      </w:r>
+      <w:r>
+        <w:rPr>
+          <w:highlight w:val="yellow"/>
+        </w:rPr>
+        <w:t xml:space="preserve">DC mı AC gibi </w:t>
+      </w:r>
+      <w:proofErr w:type="gramStart"/>
+      <w:r>
+        <w:rPr>
+          <w:highlight w:val="yellow"/>
+        </w:rPr>
+        <w:t>mi</w:t>
+      </w:r>
+      <w:r>
+        <w:rPr>
+          <w:highlight w:val="yellow"/>
+        </w:rPr>
         <w:t xml:space="preserve"> ?</w:t>
       </w:r>
-      <w:r>
+      <w:proofErr w:type="gramEnd"/>
+      <w:r>
+        <w:rPr>
+          <w:highlight w:val="yellow"/>
+        </w:rPr>
         <w:t xml:space="preserve"> frekansı ne voltajı ne</w:t>
       </w:r>
       <w:r>
-        <w:t xml:space="preserve"> one göre algoritma çalışsın</w:t>
-      </w:r>
-      <w:r>
+        <w:rPr>
+          <w:highlight w:val="yellow"/>
+        </w:rPr>
+        <w:t xml:space="preserve"> </w:t>
+      </w:r>
+      <w:proofErr w:type="spellStart"/>
+      <w:r>
+        <w:rPr>
+          <w:highlight w:val="yellow"/>
+        </w:rPr>
+        <w:t>one</w:t>
+      </w:r>
+      <w:proofErr w:type="spellEnd"/>
+      <w:r>
+        <w:rPr>
+          <w:highlight w:val="yellow"/>
+        </w:rPr>
+        <w:t xml:space="preserve"> göre algoritma çalışsın</w:t>
+      </w:r>
+      <w:r>
+        <w:rPr>
+          <w:highlight w:val="yellow"/>
+        </w:rPr>
         <w:t>, çalışmadan önce onay istesin ben böyle düşünüyorum doğru mu diye veya masaüstü UI sinden direkt gönderebilsin biri</w:t>
       </w:r>
       <w:r>
+        <w:rPr>
+          <w:highlight w:val="yellow"/>
+        </w:rPr>
         <w:t>)</w:t>
       </w:r>
     </w:p>
@@ -157,53 +424,188 @@
           <w:ilvl w:val="0"/>
           <w:numId w:val="3"/>
         </w:numPr>
-      </w:pPr>
-      <w:r>
-        <w:t>8 mosfet ve 4 mosfet kullanım modları olsun kablo takıp çıkarmalı -&gt; daha hassas akım kontrölü</w:t>
-      </w:r>
-    </w:p>
-    <w:p>
-      <w:pPr>
-        <w:pStyle w:val="ListeParagraf"/>
-        <w:numPr>
-          <w:ilvl w:val="0"/>
-          <w:numId w:val="3"/>
-        </w:numPr>
-      </w:pPr>
-      <w:r>
-        <w:t>Watt ayarı olcak</w:t>
-      </w:r>
-    </w:p>
-    <w:p>
-      <w:pPr>
-        <w:pStyle w:val="ListeParagraf"/>
-        <w:numPr>
-          <w:ilvl w:val="0"/>
-          <w:numId w:val="3"/>
-        </w:numPr>
-      </w:pPr>
-      <w:r>
-        <w:t>Spike engellensin</w:t>
-      </w:r>
-    </w:p>
-    <w:p>
-      <w:pPr>
-        <w:pStyle w:val="ListeParagraf"/>
-        <w:numPr>
-          <w:ilvl w:val="0"/>
-          <w:numId w:val="3"/>
-        </w:numPr>
-      </w:pPr>
-      <w:r>
+        <w:rPr>
+          <w:highlight w:val="magenta"/>
+        </w:rPr>
+      </w:pPr>
+      <w:r>
+        <w:rPr>
+          <w:highlight w:val="magenta"/>
+        </w:rPr>
+        <w:t xml:space="preserve">8 </w:t>
+      </w:r>
+      <w:proofErr w:type="spellStart"/>
+      <w:r>
+        <w:rPr>
+          <w:highlight w:val="magenta"/>
+        </w:rPr>
+        <w:t>mosfet</w:t>
+      </w:r>
+      <w:proofErr w:type="spellEnd"/>
+      <w:r>
+        <w:rPr>
+          <w:highlight w:val="magenta"/>
+        </w:rPr>
+        <w:t xml:space="preserve"> ve 4 </w:t>
+      </w:r>
+      <w:proofErr w:type="spellStart"/>
+      <w:r>
+        <w:rPr>
+          <w:highlight w:val="magenta"/>
+        </w:rPr>
+        <w:t>mosfet</w:t>
+      </w:r>
+      <w:proofErr w:type="spellEnd"/>
+      <w:r>
+        <w:rPr>
+          <w:highlight w:val="magenta"/>
+        </w:rPr>
+        <w:t xml:space="preserve"> kullanım </w:t>
+      </w:r>
+      <w:proofErr w:type="spellStart"/>
+      <w:r>
+        <w:rPr>
+          <w:highlight w:val="magenta"/>
+        </w:rPr>
+        <w:t>modları</w:t>
+      </w:r>
+      <w:proofErr w:type="spellEnd"/>
+      <w:r>
+        <w:rPr>
+          <w:highlight w:val="magenta"/>
+        </w:rPr>
+        <w:t xml:space="preserve"> olsun kablo takıp </w:t>
+      </w:r>
+      <w:proofErr w:type="gramStart"/>
+      <w:r>
+        <w:rPr>
+          <w:highlight w:val="magenta"/>
+        </w:rPr>
+        <w:t>çıkarmalı -</w:t>
+      </w:r>
+      <w:proofErr w:type="gramEnd"/>
+      <w:r>
+        <w:rPr>
+          <w:highlight w:val="magenta"/>
+        </w:rPr>
+        <w:t xml:space="preserve">&gt; daha hassas akım </w:t>
+      </w:r>
+      <w:proofErr w:type="spellStart"/>
+      <w:r>
+        <w:rPr>
+          <w:highlight w:val="magenta"/>
+        </w:rPr>
+        <w:t>kontrölü</w:t>
+      </w:r>
+      <w:proofErr w:type="spellEnd"/>
+    </w:p>
+    <w:p>
+      <w:pPr>
+        <w:pStyle w:val="ListeParagraf"/>
+        <w:numPr>
+          <w:ilvl w:val="0"/>
+          <w:numId w:val="3"/>
+        </w:numPr>
+        <w:rPr>
+          <w:highlight w:val="yellow"/>
+        </w:rPr>
+      </w:pPr>
+      <w:proofErr w:type="spellStart"/>
+      <w:r>
+        <w:rPr>
+          <w:highlight w:val="yellow"/>
+        </w:rPr>
+        <w:t>Watt</w:t>
+      </w:r>
+      <w:proofErr w:type="spellEnd"/>
+      <w:r>
+        <w:rPr>
+          <w:highlight w:val="yellow"/>
+        </w:rPr>
+        <w:t xml:space="preserve"> ayarı </w:t>
+      </w:r>
+      <w:proofErr w:type="spellStart"/>
+      <w:r>
+        <w:rPr>
+          <w:highlight w:val="yellow"/>
+        </w:rPr>
+        <w:t>olcak</w:t>
+      </w:r>
+      <w:proofErr w:type="spellEnd"/>
+    </w:p>
+    <w:p>
+      <w:pPr>
+        <w:pStyle w:val="ListeParagraf"/>
+        <w:numPr>
+          <w:ilvl w:val="0"/>
+          <w:numId w:val="3"/>
+        </w:numPr>
+        <w:rPr>
+          <w:highlight w:val="yellow"/>
+        </w:rPr>
+      </w:pPr>
+      <w:proofErr w:type="spellStart"/>
+      <w:r>
+        <w:rPr>
+          <w:highlight w:val="yellow"/>
+        </w:rPr>
+        <w:t>Spike</w:t>
+      </w:r>
+      <w:proofErr w:type="spellEnd"/>
+      <w:r>
+        <w:rPr>
+          <w:highlight w:val="yellow"/>
+        </w:rPr>
+        <w:t xml:space="preserve"> engellensin</w:t>
+      </w:r>
+    </w:p>
+    <w:p>
+      <w:pPr>
+        <w:pStyle w:val="ListeParagraf"/>
+        <w:numPr>
+          <w:ilvl w:val="0"/>
+          <w:numId w:val="3"/>
+        </w:numPr>
+        <w:rPr>
+          <w:highlight w:val="green"/>
+        </w:rPr>
+      </w:pPr>
+      <w:r>
+        <w:rPr>
+          <w:highlight w:val="green"/>
+        </w:rPr>
         <w:t>Ters voltaj koruması</w:t>
       </w:r>
       <w:r>
+        <w:rPr>
+          <w:highlight w:val="green"/>
+        </w:rPr>
         <w:t xml:space="preserve"> (röleler ile</w:t>
       </w:r>
       <w:r>
-        <w:t>, bi kez ters bağlanırsa röle kitlensin manuel olarak kurtarana kadar</w:t>
-      </w:r>
-      <w:r>
+        <w:rPr>
+          <w:highlight w:val="green"/>
+        </w:rPr>
+        <w:t xml:space="preserve">, </w:t>
+      </w:r>
+      <w:proofErr w:type="spellStart"/>
+      <w:r>
+        <w:rPr>
+          <w:highlight w:val="green"/>
+        </w:rPr>
+        <w:t>bi</w:t>
+      </w:r>
+      <w:proofErr w:type="spellEnd"/>
+      <w:r>
+        <w:rPr>
+          <w:highlight w:val="green"/>
+        </w:rPr>
+        <w:t xml:space="preserve"> kez ters bağlanırsa röle kitlensin manuel olarak kurtarana kadar</w:t>
+      </w:r>
+      <w:r>
+        <w:rPr>
+          <w:highlight w:val="green"/>
+        </w:rPr>
         <w:t>)</w:t>
       </w:r>
     </w:p>
@@ -214,45 +616,135 @@
           <w:ilvl w:val="0"/>
           <w:numId w:val="3"/>
         </w:numPr>
-      </w:pPr>
-      <w:r>
-        <w:t>Over voltage ayarı olsun</w:t>
-      </w:r>
-    </w:p>
-    <w:p>
-      <w:pPr>
-        <w:pStyle w:val="ListeParagraf"/>
-        <w:numPr>
-          <w:ilvl w:val="0"/>
-          <w:numId w:val="3"/>
-        </w:numPr>
-      </w:pPr>
-      <w:r>
-        <w:t xml:space="preserve">Bi voltaj kaynağı bağlı mı ? </w:t>
-      </w:r>
-    </w:p>
-    <w:p>
-      <w:pPr>
-        <w:pStyle w:val="ListeParagraf"/>
-        <w:numPr>
-          <w:ilvl w:val="0"/>
-          <w:numId w:val="3"/>
-        </w:numPr>
-      </w:pPr>
-      <w:r>
-        <w:t>UI interface</w:t>
-      </w:r>
-    </w:p>
-    <w:p>
-      <w:pPr>
-        <w:pStyle w:val="ListeParagraf"/>
-        <w:numPr>
-          <w:ilvl w:val="0"/>
-          <w:numId w:val="3"/>
-        </w:numPr>
-      </w:pPr>
-      <w:r>
-        <w:t>Bazı hazır kodlar ( pil ölçümü gibi, sinüs akımı yaratmak gibi)</w:t>
+        <w:rPr>
+          <w:highlight w:val="green"/>
+        </w:rPr>
+      </w:pPr>
+      <w:proofErr w:type="spellStart"/>
+      <w:r>
+        <w:rPr>
+          <w:highlight w:val="green"/>
+        </w:rPr>
+        <w:t>Over</w:t>
+      </w:r>
+      <w:proofErr w:type="spellEnd"/>
+      <w:r>
+        <w:rPr>
+          <w:highlight w:val="green"/>
+        </w:rPr>
+        <w:t xml:space="preserve"> </w:t>
+      </w:r>
+      <w:proofErr w:type="spellStart"/>
+      <w:r>
+        <w:rPr>
+          <w:highlight w:val="green"/>
+        </w:rPr>
+        <w:t>voltage</w:t>
+      </w:r>
+      <w:proofErr w:type="spellEnd"/>
+      <w:r>
+        <w:rPr>
+          <w:highlight w:val="green"/>
+        </w:rPr>
+        <w:t xml:space="preserve"> ayarı olsun</w:t>
+      </w:r>
+    </w:p>
+    <w:p>
+      <w:pPr>
+        <w:pStyle w:val="ListeParagraf"/>
+        <w:numPr>
+          <w:ilvl w:val="0"/>
+          <w:numId w:val="3"/>
+        </w:numPr>
+        <w:rPr>
+          <w:highlight w:val="green"/>
+        </w:rPr>
+      </w:pPr>
+      <w:proofErr w:type="spellStart"/>
+      <w:r>
+        <w:rPr>
+          <w:highlight w:val="green"/>
+        </w:rPr>
+        <w:t>Bi</w:t>
+      </w:r>
+      <w:proofErr w:type="spellEnd"/>
+      <w:r>
+        <w:rPr>
+          <w:highlight w:val="green"/>
+        </w:rPr>
+        <w:t xml:space="preserve"> voltaj kaynağı bağlı </w:t>
+      </w:r>
+      <w:proofErr w:type="gramStart"/>
+      <w:r>
+        <w:rPr>
+          <w:highlight w:val="green"/>
+        </w:rPr>
+        <w:t>mı ?</w:t>
+      </w:r>
+      <w:proofErr w:type="gramEnd"/>
+      <w:r>
+        <w:rPr>
+          <w:highlight w:val="green"/>
+        </w:rPr>
+        <w:t xml:space="preserve"> </w:t>
+      </w:r>
+    </w:p>
+    <w:p>
+      <w:pPr>
+        <w:pStyle w:val="ListeParagraf"/>
+        <w:numPr>
+          <w:ilvl w:val="0"/>
+          <w:numId w:val="3"/>
+        </w:numPr>
+        <w:rPr>
+          <w:highlight w:val="magenta"/>
+        </w:rPr>
+      </w:pPr>
+      <w:r>
+        <w:rPr>
+          <w:highlight w:val="magenta"/>
+        </w:rPr>
+        <w:t xml:space="preserve">UI </w:t>
+      </w:r>
+      <w:proofErr w:type="spellStart"/>
+      <w:r>
+        <w:rPr>
+          <w:highlight w:val="magenta"/>
+        </w:rPr>
+        <w:t>interface</w:t>
+      </w:r>
+      <w:proofErr w:type="spellEnd"/>
+    </w:p>
+    <w:p>
+      <w:pPr>
+        <w:pStyle w:val="ListeParagraf"/>
+        <w:numPr>
+          <w:ilvl w:val="0"/>
+          <w:numId w:val="3"/>
+        </w:numPr>
+        <w:rPr>
+          <w:highlight w:val="magenta"/>
+        </w:rPr>
+      </w:pPr>
+      <w:r>
+        <w:rPr>
+          <w:highlight w:val="magenta"/>
+        </w:rPr>
+        <w:t xml:space="preserve">Bazı hazır kodlar </w:t>
+      </w:r>
+      <w:proofErr w:type="gramStart"/>
+      <w:r>
+        <w:rPr>
+          <w:highlight w:val="magenta"/>
+        </w:rPr>
+        <w:t>( pil</w:t>
+      </w:r>
+      <w:proofErr w:type="gramEnd"/>
+      <w:r>
+        <w:rPr>
+          <w:highlight w:val="magenta"/>
+        </w:rPr>
+        <w:t xml:space="preserve"> ölçümü gibi, sinüs akımı yaratmak gibi)</w:t>
       </w:r>
     </w:p>
     <w:p>
@@ -277,8 +769,14 @@
           <w:ilvl w:val="0"/>
           <w:numId w:val="3"/>
         </w:numPr>
-      </w:pPr>
-      <w:r>
+        <w:rPr>
+          <w:highlight w:val="magenta"/>
+        </w:rPr>
+      </w:pPr>
+      <w:r>
+        <w:rPr>
+          <w:highlight w:val="magenta"/>
+        </w:rPr>
         <w:t>İstenirse bilgisayardan istenirse manuel kontrol edilsin</w:t>
       </w:r>
     </w:p>
@@ -289,44 +787,111 @@
           <w:ilvl w:val="0"/>
           <w:numId w:val="3"/>
         </w:numPr>
-      </w:pPr>
-      <w:r>
-        <w:t>Alete takılı bir panel olsun (LCD ekran, anlık ve limit watt,amper,direnç,sıcaklık)</w:t>
-      </w:r>
-    </w:p>
-    <w:p>
-      <w:pPr>
-        <w:pStyle w:val="ListeParagraf"/>
-        <w:numPr>
-          <w:ilvl w:val="0"/>
-          <w:numId w:val="3"/>
-        </w:numPr>
-      </w:pPr>
-      <w:r>
-        <w:t>Derece gösterilsin ve sıcaklık limiti olsun</w:t>
-      </w:r>
-    </w:p>
-    <w:p>
-      <w:pPr>
-        <w:pStyle w:val="ListeParagraf"/>
-        <w:numPr>
-          <w:ilvl w:val="0"/>
-          <w:numId w:val="3"/>
-        </w:numPr>
-      </w:pPr>
-      <w:r>
-        <w:t>Arduino external bi güç kaynağından beslensin</w:t>
-      </w:r>
-    </w:p>
-    <w:p>
-      <w:pPr>
-        <w:pStyle w:val="ListeParagraf"/>
-        <w:numPr>
-          <w:ilvl w:val="0"/>
-          <w:numId w:val="3"/>
-        </w:numPr>
-      </w:pPr>
-      <w:r>
+        <w:rPr>
+          <w:highlight w:val="magenta"/>
+        </w:rPr>
+      </w:pPr>
+      <w:r>
+        <w:rPr>
+          <w:highlight w:val="magenta"/>
+        </w:rPr>
+        <w:t xml:space="preserve">Alete takılı bir panel olsun (LCD ekran, anlık ve limit </w:t>
+      </w:r>
+      <w:proofErr w:type="spellStart"/>
+      <w:proofErr w:type="gramStart"/>
+      <w:r>
+        <w:rPr>
+          <w:highlight w:val="magenta"/>
+        </w:rPr>
+        <w:t>watt,amper</w:t>
+      </w:r>
+      <w:proofErr w:type="gramEnd"/>
+      <w:r>
+        <w:rPr>
+          <w:highlight w:val="magenta"/>
+        </w:rPr>
+        <w:t>,direnç,sıcaklık</w:t>
+      </w:r>
+      <w:proofErr w:type="spellEnd"/>
+      <w:r>
+        <w:rPr>
+          <w:highlight w:val="magenta"/>
+        </w:rPr>
+        <w:t>)</w:t>
+      </w:r>
+    </w:p>
+    <w:p>
+      <w:pPr>
+        <w:pStyle w:val="ListeParagraf"/>
+        <w:numPr>
+          <w:ilvl w:val="0"/>
+          <w:numId w:val="3"/>
+        </w:numPr>
+      </w:pPr>
+      <w:r>
+        <w:rPr>
+          <w:highlight w:val="magenta"/>
+        </w:rPr>
+        <w:t>Derece gösterilsin ve</w:t>
+      </w:r>
+      <w:r>
+        <w:t xml:space="preserve"> </w:t>
+      </w:r>
+      <w:r>
+        <w:rPr>
+          <w:highlight w:val="green"/>
+        </w:rPr>
+        <w:t>sıcaklık limiti olsun</w:t>
+      </w:r>
+    </w:p>
+    <w:p>
+      <w:pPr>
+        <w:pStyle w:val="ListeParagraf"/>
+        <w:numPr>
+          <w:ilvl w:val="0"/>
+          <w:numId w:val="3"/>
+        </w:numPr>
+      </w:pPr>
+      <w:proofErr w:type="spellStart"/>
+      <w:r>
+        <w:t>Arduino</w:t>
+      </w:r>
+      <w:proofErr w:type="spellEnd"/>
+      <w:r>
+        <w:t xml:space="preserve"> </w:t>
+      </w:r>
+      <w:proofErr w:type="spellStart"/>
+      <w:r>
+        <w:t>external</w:t>
+      </w:r>
+      <w:proofErr w:type="spellEnd"/>
+      <w:r>
+        <w:t xml:space="preserve"> </w:t>
+      </w:r>
+      <w:proofErr w:type="spellStart"/>
+      <w:r>
+        <w:t>bi</w:t>
+      </w:r>
+      <w:proofErr w:type="spellEnd"/>
+      <w:r>
+        <w:t xml:space="preserve"> güç kaynağından beslensin</w:t>
+      </w:r>
+    </w:p>
+    <w:p>
+      <w:pPr>
+        <w:pStyle w:val="ListeParagraf"/>
+        <w:numPr>
+          <w:ilvl w:val="0"/>
+          <w:numId w:val="3"/>
+        </w:numPr>
+        <w:rPr>
+          <w:highlight w:val="green"/>
+        </w:rPr>
+      </w:pPr>
+      <w:r>
+        <w:rPr>
+          <w:highlight w:val="green"/>
+        </w:rPr>
         <w:t>GERİZEKALI BİLE GELSE KULLANABİLSİN (bozamasınlar yani)</w:t>
       </w:r>
     </w:p>
@@ -337,8 +902,14 @@
           <w:ilvl w:val="0"/>
           <w:numId w:val="3"/>
         </w:numPr>
-      </w:pPr>
-      <w:r>
+        <w:rPr>
+          <w:highlight w:val="green"/>
+        </w:rPr>
+      </w:pPr>
+      <w:r>
+        <w:rPr>
+          <w:highlight w:val="green"/>
+        </w:rPr>
         <w:t>40 Amper sigortası olsun</w:t>
       </w:r>
     </w:p>
@@ -349,44 +920,81 @@
           <w:ilvl w:val="0"/>
           <w:numId w:val="3"/>
         </w:numPr>
-      </w:pPr>
-      <w:r>
-        <w:t>400watt maks</w:t>
-      </w:r>
-    </w:p>
-    <w:p>
-      <w:pPr>
-        <w:pStyle w:val="ListeParagraf"/>
-        <w:numPr>
-          <w:ilvl w:val="0"/>
-          <w:numId w:val="3"/>
-        </w:numPr>
-      </w:pPr>
-      <w:r>
+        <w:rPr>
+          <w:highlight w:val="green"/>
+        </w:rPr>
+      </w:pPr>
+      <w:r>
+        <w:rPr>
+          <w:highlight w:val="green"/>
+        </w:rPr>
+        <w:t xml:space="preserve">400watt </w:t>
+      </w:r>
+      <w:proofErr w:type="spellStart"/>
+      <w:r>
+        <w:rPr>
+          <w:highlight w:val="green"/>
+        </w:rPr>
+        <w:t>maks</w:t>
+      </w:r>
+      <w:proofErr w:type="spellEnd"/>
+    </w:p>
+    <w:p>
+      <w:pPr>
+        <w:pStyle w:val="ListeParagraf"/>
+        <w:numPr>
+          <w:ilvl w:val="0"/>
+          <w:numId w:val="3"/>
+        </w:numPr>
+        <w:rPr>
+          <w:highlight w:val="green"/>
+        </w:rPr>
+      </w:pPr>
+      <w:r>
+        <w:rPr>
+          <w:highlight w:val="green"/>
+        </w:rPr>
         <w:t>Fan otomatik devreye girsin</w:t>
       </w:r>
-    </w:p>
-    <w:p>
-      <w:pPr>
-        <w:pStyle w:val="ListeParagraf"/>
-        <w:numPr>
-          <w:ilvl w:val="0"/>
-          <w:numId w:val="3"/>
-        </w:numPr>
-      </w:pPr>
-      <w:r>
-        <w:t>Mosfet devresi takılıp çıkarılabilir olsun</w:t>
-      </w:r>
-    </w:p>
-    <w:p>
-      <w:pPr>
-        <w:pStyle w:val="ListeParagraf"/>
-        <w:numPr>
-          <w:ilvl w:val="0"/>
-          <w:numId w:val="3"/>
-        </w:numPr>
-      </w:pPr>
-      <w:r>
+      <w:r>
+        <w:rPr>
+          <w:highlight w:val="green"/>
+        </w:rPr>
+        <w:t xml:space="preserve"> ve sıcaklığa göre farklı hızlarda olsun</w:t>
+      </w:r>
+    </w:p>
+    <w:p>
+      <w:pPr>
+        <w:pStyle w:val="ListeParagraf"/>
+        <w:numPr>
+          <w:ilvl w:val="0"/>
+          <w:numId w:val="3"/>
+        </w:numPr>
+      </w:pPr>
+      <w:proofErr w:type="spellStart"/>
+      <w:r>
+        <w:t>Mosfet</w:t>
+      </w:r>
+      <w:proofErr w:type="spellEnd"/>
+      <w:r>
+        <w:t xml:space="preserve"> devresi takılıp çıkarılabilir olsun</w:t>
+      </w:r>
+    </w:p>
+    <w:p>
+      <w:pPr>
+        <w:pStyle w:val="ListeParagraf"/>
+        <w:numPr>
+          <w:ilvl w:val="0"/>
+          <w:numId w:val="3"/>
+        </w:numPr>
+        <w:rPr>
+          <w:highlight w:val="green"/>
+        </w:rPr>
+      </w:pPr>
+      <w:r>
+        <w:rPr>
+          <w:highlight w:val="green"/>
+        </w:rPr>
         <w:t>Kullanım kitapçığı hazırlamak</w:t>
       </w:r>
     </w:p>
@@ -407,7 +1015,39 @@
           <w:b/>
           <w:bCs/>
         </w:rPr>
-        <w:t>Analog read resolution u</w:t>
+        <w:t xml:space="preserve">Analog </w:t>
+      </w:r>
+      <w:proofErr w:type="spellStart"/>
+      <w:r>
+        <w:rPr>
+          <w:b/>
+          <w:bCs/>
+        </w:rPr>
+        <w:t>read</w:t>
+      </w:r>
+      <w:proofErr w:type="spellEnd"/>
+      <w:r>
+        <w:rPr>
+          <w:b/>
+          <w:bCs/>
+        </w:rPr>
+        <w:t xml:space="preserve"> </w:t>
+      </w:r>
+      <w:proofErr w:type="spellStart"/>
+      <w:r>
+        <w:rPr>
+          <w:b/>
+          <w:bCs/>
+        </w:rPr>
+        <w:t>resolution</w:t>
+      </w:r>
+      <w:proofErr w:type="spellEnd"/>
+      <w:r>
+        <w:rPr>
+          <w:b/>
+          <w:bCs/>
+        </w:rPr>
+        <w:t xml:space="preserve"> u</w:t>
       </w:r>
       <w:r>
         <w:rPr>
@@ -421,14 +1061,62 @@
           <w:b/>
           <w:bCs/>
         </w:rPr>
-        <w:t xml:space="preserve"> farklı farklı devreler olsun ( biri ½ biri ¼ biri 1/8 gibi) arduino en mantıklısını kullansın</w:t>
-      </w:r>
-      <w:r>
-        <w:rPr>
-          <w:b/>
-          <w:bCs/>
-        </w:rPr>
-        <w:t xml:space="preserve"> bu readinglerin 5 voltu geçmediğinden emin ol</w:t>
+        <w:t xml:space="preserve"> farklı farklı devreler olsun </w:t>
+      </w:r>
+      <w:proofErr w:type="gramStart"/>
+      <w:r>
+        <w:rPr>
+          <w:b/>
+          <w:bCs/>
+        </w:rPr>
+        <w:t>( biri</w:t>
+      </w:r>
+      <w:proofErr w:type="gramEnd"/>
+      <w:r>
+        <w:rPr>
+          <w:b/>
+          <w:bCs/>
+        </w:rPr>
+        <w:t xml:space="preserve"> ½ biri ¼ biri 1/8 gibi) </w:t>
+      </w:r>
+      <w:proofErr w:type="spellStart"/>
+      <w:r>
+        <w:rPr>
+          <w:b/>
+          <w:bCs/>
+        </w:rPr>
+        <w:t>arduino</w:t>
+      </w:r>
+      <w:proofErr w:type="spellEnd"/>
+      <w:r>
+        <w:rPr>
+          <w:b/>
+          <w:bCs/>
+        </w:rPr>
+        <w:t xml:space="preserve"> en mantıklısını kullansın</w:t>
+      </w:r>
+      <w:r>
+        <w:rPr>
+          <w:b/>
+          <w:bCs/>
+        </w:rPr>
+        <w:t xml:space="preserve"> bu </w:t>
+      </w:r>
+      <w:proofErr w:type="spellStart"/>
+      <w:r>
+        <w:rPr>
+          <w:b/>
+          <w:bCs/>
+        </w:rPr>
+        <w:t>readinglerin</w:t>
+      </w:r>
+      <w:proofErr w:type="spellEnd"/>
+      <w:r>
+        <w:rPr>
+          <w:b/>
+          <w:bCs/>
+        </w:rPr>
+        <w:t xml:space="preserve"> 5 voltu geçmediğinden emin ol</w:t>
       </w:r>
     </w:p>
     <w:p>

</xml_diff>